<commit_message>
relatorio e ultimos retoques
</commit_message>
<xml_diff>
--- a/Relatório.docx
+++ b/Relatório.docx
@@ -376,29 +376,7 @@
           <w:sz w:val="32"/>
           <w:szCs w:val="32"/>
         </w:rPr>
-        <w:t xml:space="preserve"> ………………</w:t>
-      </w:r>
-      <w:proofErr w:type="gramStart"/>
-      <w:r>
-        <w:rPr>
-          <w:rFonts w:ascii="Times New Roman" w:hAnsi="Times New Roman" w:cs="Times New Roman"/>
-          <w:b/>
-          <w:bCs/>
-          <w:sz w:val="32"/>
-          <w:szCs w:val="32"/>
-        </w:rPr>
-        <w:t>…….</w:t>
-      </w:r>
-      <w:proofErr w:type="gramEnd"/>
-      <w:r>
-        <w:rPr>
-          <w:rFonts w:ascii="Times New Roman" w:hAnsi="Times New Roman" w:cs="Times New Roman"/>
-          <w:b/>
-          <w:bCs/>
-          <w:sz w:val="32"/>
-          <w:szCs w:val="32"/>
-        </w:rPr>
-        <w:t>. 3</w:t>
+        <w:t xml:space="preserve"> …………………….. 3</w:t>
       </w:r>
     </w:p>
     <w:p>
@@ -710,29 +688,7 @@
           <w:sz w:val="32"/>
           <w:szCs w:val="32"/>
         </w:rPr>
-        <w:t>Visualização das diferentes componentes</w:t>
-      </w:r>
-      <w:proofErr w:type="gramStart"/>
-      <w:r>
-        <w:rPr>
-          <w:rFonts w:ascii="Times New Roman" w:hAnsi="Times New Roman" w:cs="Times New Roman"/>
-          <w:b/>
-          <w:bCs/>
-          <w:sz w:val="32"/>
-          <w:szCs w:val="32"/>
-        </w:rPr>
-        <w:t xml:space="preserve"> ..</w:t>
-      </w:r>
-      <w:proofErr w:type="gramEnd"/>
-      <w:r>
-        <w:rPr>
-          <w:rFonts w:ascii="Times New Roman" w:hAnsi="Times New Roman" w:cs="Times New Roman"/>
-          <w:b/>
-          <w:bCs/>
-          <w:sz w:val="32"/>
-          <w:szCs w:val="32"/>
-        </w:rPr>
-        <w:t>…………….. 3</w:t>
+        <w:t>Visualização das diferentes componentes ..…………….. 3</w:t>
       </w:r>
     </w:p>
     <w:p>
@@ -755,29 +711,7 @@
           <w:sz w:val="32"/>
           <w:szCs w:val="32"/>
         </w:rPr>
-        <w:t>Vários valores diferentes de coeficiente especular</w:t>
-      </w:r>
-      <w:proofErr w:type="gramStart"/>
-      <w:r>
-        <w:rPr>
-          <w:rFonts w:ascii="Times New Roman" w:hAnsi="Times New Roman" w:cs="Times New Roman"/>
-          <w:b/>
-          <w:bCs/>
-          <w:sz w:val="32"/>
-          <w:szCs w:val="32"/>
-        </w:rPr>
-        <w:t xml:space="preserve"> .…</w:t>
-      </w:r>
-      <w:proofErr w:type="gramEnd"/>
-      <w:r>
-        <w:rPr>
-          <w:rFonts w:ascii="Times New Roman" w:hAnsi="Times New Roman" w:cs="Times New Roman"/>
-          <w:b/>
-          <w:bCs/>
-          <w:sz w:val="32"/>
-          <w:szCs w:val="32"/>
-        </w:rPr>
-        <w:t>…. 3</w:t>
+        <w:t>Vários valores diferentes de coeficiente especular .……. 3</w:t>
       </w:r>
     </w:p>
     <w:p>
@@ -883,7 +817,6 @@
         </w:rPr>
         <w:t>Luz em torno da esfera</w:t>
       </w:r>
-      <w:proofErr w:type="gramStart"/>
       <w:r>
         <w:rPr>
           <w:rFonts w:ascii="Times New Roman" w:hAnsi="Times New Roman" w:cs="Times New Roman"/>
@@ -902,18 +835,7 @@
           <w:sz w:val="32"/>
           <w:szCs w:val="32"/>
         </w:rPr>
-        <w:t>….</w:t>
-      </w:r>
-      <w:proofErr w:type="gramEnd"/>
-      <w:r>
-        <w:rPr>
-          <w:rFonts w:ascii="Times New Roman" w:hAnsi="Times New Roman" w:cs="Times New Roman"/>
-          <w:b/>
-          <w:bCs/>
-          <w:sz w:val="32"/>
-          <w:szCs w:val="32"/>
-        </w:rPr>
-        <w:t>.</w:t>
+        <w:t>…..</w:t>
       </w:r>
       <w:r>
         <w:rPr>
@@ -966,29 +888,7 @@
           <w:szCs w:val="32"/>
         </w:rPr>
         <w:tab/>
-        <w:t>Câmara em torno da cena …………………………</w:t>
-      </w:r>
-      <w:proofErr w:type="gramStart"/>
-      <w:r>
-        <w:rPr>
-          <w:rFonts w:ascii="Times New Roman" w:hAnsi="Times New Roman" w:cs="Times New Roman"/>
-          <w:b/>
-          <w:bCs/>
-          <w:sz w:val="32"/>
-          <w:szCs w:val="32"/>
-        </w:rPr>
-        <w:t>…….</w:t>
-      </w:r>
-      <w:proofErr w:type="gramEnd"/>
-      <w:r>
-        <w:rPr>
-          <w:rFonts w:ascii="Times New Roman" w:hAnsi="Times New Roman" w:cs="Times New Roman"/>
-          <w:b/>
-          <w:bCs/>
-          <w:sz w:val="32"/>
-          <w:szCs w:val="32"/>
-        </w:rPr>
-        <w:t>. 3</w:t>
+        <w:t>Câmara em torno da cena ……………………………….. 3</w:t>
       </w:r>
     </w:p>
     <w:p>
@@ -1072,7 +972,6 @@
         </w:rPr>
         <w:t>Novos modelos de objetos</w:t>
       </w:r>
-      <w:proofErr w:type="gramStart"/>
       <w:r>
         <w:rPr>
           <w:rFonts w:ascii="Times New Roman" w:hAnsi="Times New Roman" w:cs="Times New Roman"/>
@@ -1091,18 +990,7 @@
           <w:sz w:val="32"/>
           <w:szCs w:val="32"/>
         </w:rPr>
-        <w:t>….</w:t>
-      </w:r>
-      <w:proofErr w:type="gramEnd"/>
-      <w:r>
-        <w:rPr>
-          <w:rFonts w:ascii="Times New Roman" w:hAnsi="Times New Roman" w:cs="Times New Roman"/>
-          <w:b/>
-          <w:bCs/>
-          <w:sz w:val="32"/>
-          <w:szCs w:val="32"/>
-        </w:rPr>
-        <w:t>.</w:t>
+        <w:t>…..</w:t>
       </w:r>
       <w:r>
         <w:rPr>
@@ -1187,29 +1075,7 @@
           <w:sz w:val="32"/>
           <w:szCs w:val="32"/>
         </w:rPr>
-        <w:t>Objeto adicionado à cena</w:t>
-      </w:r>
-      <w:proofErr w:type="gramStart"/>
-      <w:r>
-        <w:rPr>
-          <w:rFonts w:ascii="Times New Roman" w:hAnsi="Times New Roman" w:cs="Times New Roman"/>
-          <w:b/>
-          <w:bCs/>
-          <w:sz w:val="32"/>
-          <w:szCs w:val="32"/>
-        </w:rPr>
-        <w:t xml:space="preserve"> ..</w:t>
-      </w:r>
-      <w:proofErr w:type="gramEnd"/>
-      <w:r>
-        <w:rPr>
-          <w:rFonts w:ascii="Times New Roman" w:hAnsi="Times New Roman" w:cs="Times New Roman"/>
-          <w:b/>
-          <w:bCs/>
-          <w:sz w:val="32"/>
-          <w:szCs w:val="32"/>
-        </w:rPr>
-        <w:t>……………………………… 3</w:t>
+        <w:t>Objeto adicionado à cena ..……………………………… 3</w:t>
       </w:r>
     </w:p>
     <w:p>
@@ -2143,27 +2009,7 @@
           <w:sz w:val="24"/>
           <w:szCs w:val="40"/>
         </w:rPr>
-        <w:t xml:space="preserve"> = </w:t>
-      </w:r>
-      <w:proofErr w:type="gramStart"/>
-      <w:r>
-        <w:rPr>
-          <w:rFonts w:ascii="Times New Roman" w:hAnsi="Times New Roman" w:cs="Times New Roman"/>
-          <w:i/>
-          <w:sz w:val="24"/>
-          <w:szCs w:val="40"/>
-        </w:rPr>
-        <w:t>normalize(</w:t>
-      </w:r>
-      <w:proofErr w:type="gramEnd"/>
-      <w:r>
-        <w:rPr>
-          <w:rFonts w:ascii="Times New Roman" w:hAnsi="Times New Roman" w:cs="Times New Roman"/>
-          <w:i/>
-          <w:sz w:val="24"/>
-          <w:szCs w:val="40"/>
-        </w:rPr>
-        <w:t>vec3(0.0, 0.0, 1.0))</w:t>
+        <w:t xml:space="preserve"> = normalize(vec3(0.0, 0.0, 1.0))</w:t>
       </w:r>
       <w:r>
         <w:rPr>
@@ -2374,34 +2220,15 @@
           <w:sz w:val="24"/>
           <w:szCs w:val="24"/>
         </w:rPr>
-        <w:t xml:space="preserve"> / 2, [0.0, 1.0, 0.0</w:t>
-      </w:r>
-      <w:proofErr w:type="gramStart"/>
-      <w:r>
-        <w:rPr>
-          <w:rFonts w:ascii="Times New Roman" w:hAnsi="Times New Roman" w:cs="Times New Roman"/>
-          <w:i/>
-          <w:sz w:val="24"/>
-          <w:szCs w:val="24"/>
-        </w:rPr>
-        <w:t>])</w:t>
-      </w:r>
-      <w:r>
-        <w:rPr>
-          <w:rFonts w:ascii="Times New Roman" w:hAnsi="Times New Roman" w:cs="Times New Roman"/>
-          <w:sz w:val="24"/>
-          <w:szCs w:val="24"/>
-        </w:rPr>
-        <w:t>(</w:t>
-      </w:r>
-      <w:proofErr w:type="gramEnd"/>
-      <w:r>
-        <w:rPr>
-          <w:rFonts w:ascii="Times New Roman" w:hAnsi="Times New Roman" w:cs="Times New Roman"/>
-          <w:sz w:val="24"/>
-          <w:szCs w:val="24"/>
-        </w:rPr>
-        <w:t>linha 46</w:t>
+        <w:t xml:space="preserve"> / 2, [0.0, 1.0, 0.0])</w:t>
+      </w:r>
+      <w:r>
+        <w:rPr>
+          <w:rFonts w:ascii="Times New Roman" w:hAnsi="Times New Roman" w:cs="Times New Roman"/>
+          <w:sz w:val="24"/>
+          <w:szCs w:val="24"/>
+        </w:rPr>
+        <w:t>(linha 46</w:t>
       </w:r>
       <w:r>
         <w:rPr>
@@ -2981,17 +2808,7 @@
           <w:sz w:val="24"/>
           <w:szCs w:val="40"/>
         </w:rPr>
-        <w:t xml:space="preserve"> / 2, [1.0, 0.0, 0.0</w:t>
-      </w:r>
-      <w:proofErr w:type="gramStart"/>
-      <w:r>
-        <w:rPr>
-          <w:rFonts w:ascii="Times New Roman" w:hAnsi="Times New Roman" w:cs="Times New Roman"/>
-          <w:i/>
-          <w:sz w:val="24"/>
-          <w:szCs w:val="40"/>
-        </w:rPr>
-        <w:t>])</w:t>
+        <w:t xml:space="preserve"> / 2, [1.0, 0.0, 0.0])</w:t>
       </w:r>
       <w:r>
         <w:rPr>
@@ -3000,17 +2817,7 @@
           <w:sz w:val="24"/>
           <w:szCs w:val="40"/>
         </w:rPr>
-        <w:t>(</w:t>
-      </w:r>
-      <w:proofErr w:type="gramEnd"/>
-      <w:r>
-        <w:rPr>
-          <w:rFonts w:ascii="Times New Roman" w:hAnsi="Times New Roman" w:cs="Times New Roman"/>
-          <w:iCs/>
-          <w:sz w:val="24"/>
-          <w:szCs w:val="40"/>
-        </w:rPr>
-        <w:t>linha47</w:t>
+        <w:t>(linha47</w:t>
       </w:r>
       <w:r>
         <w:rPr>
@@ -4527,29 +4334,7 @@
           <w:szCs w:val="21"/>
           <w:lang w:eastAsia="pt-PT"/>
         </w:rPr>
-        <w:t>gl_FragColor = vec4(vColor.rgb * vLighting + (</w:t>
-      </w:r>
-      <w:proofErr w:type="gramStart"/>
-      <w:r>
-        <w:rPr>
-          <w:rFonts w:ascii="Consolas" w:eastAsia="Times New Roman" w:hAnsi="Consolas" w:cs="Times New Roman"/>
-          <w:color w:val="CE9178"/>
-          <w:sz w:val="21"/>
-          <w:szCs w:val="21"/>
-          <w:lang w:eastAsia="pt-PT"/>
-        </w:rPr>
-        <w:t>pow(</w:t>
-      </w:r>
-      <w:proofErr w:type="gramEnd"/>
-      <w:r>
-        <w:rPr>
-          <w:rFonts w:ascii="Consolas" w:eastAsia="Times New Roman" w:hAnsi="Consolas" w:cs="Times New Roman"/>
-          <w:color w:val="CE9178"/>
-          <w:sz w:val="21"/>
-          <w:szCs w:val="21"/>
-          <w:lang w:eastAsia="pt-PT"/>
-        </w:rPr>
-        <w:t>especular, 5.0)), vColor.a); //0 e 1 0 = MUITO ILUMINADO AKA ILUMINATI</w:t>
+        <w:t>gl_FragColor = vec4(vColor.rgb * vLighting + (pow(especular, 5.0)), vColor.a); //0 e 1 0 = MUITO ILUMINADO AKA ILUMINATI</w:t>
       </w:r>
     </w:p>
     <w:p>
@@ -4573,7 +4358,6 @@
         <w:t xml:space="preserve">Nesta linha de código presente em cima. É o cálculo feito para a luz especular. Quando temos </w:t>
       </w:r>
       <w:proofErr w:type="spellStart"/>
-      <w:proofErr w:type="gramStart"/>
       <w:r>
         <w:rPr>
           <w:rFonts w:ascii="Times New Roman" w:hAnsi="Times New Roman" w:cs="Times New Roman"/>
@@ -4589,16 +4373,7 @@
           <w:sz w:val="24"/>
           <w:szCs w:val="24"/>
         </w:rPr>
-        <w:t>(</w:t>
-      </w:r>
-      <w:proofErr w:type="gramEnd"/>
-      <w:r>
-        <w:rPr>
-          <w:rFonts w:ascii="Times New Roman" w:hAnsi="Times New Roman" w:cs="Times New Roman"/>
-          <w:sz w:val="24"/>
-          <w:szCs w:val="24"/>
-        </w:rPr>
-        <w:t xml:space="preserve">especular, 5.0) esse 5 é o coeficiente de </w:t>
+        <w:t xml:space="preserve">(especular, 5.0) esse 5 é o coeficiente de </w:t>
       </w:r>
       <w:proofErr w:type="spellStart"/>
       <w:r>
@@ -5107,6 +4882,7 @@
     </w:p>
     <w:p>
       <w:pPr>
+        <w:ind w:firstLine="708"/>
         <w:jc w:val="both"/>
         <w:rPr>
           <w:rFonts w:ascii="Times New Roman" w:hAnsi="Times New Roman" w:cs="Times New Roman"/>
@@ -5189,8 +4965,15 @@
           <w:sz w:val="24"/>
           <w:szCs w:val="24"/>
         </w:rPr>
-        <w:tab/>
-        <w:t xml:space="preserve">Como queremos apenas a luz em torno da esfera, para o cubo e a pirâmide a direção da luz vai continuar a ser de frente, o que significa que o vetor da luz será (0.0, 0.0, 1.0) (linhas 579 – 580 e 684-685). Para a esfera como queremos que o valor mude passamos o cosseno do </w:t>
+        <w:t>Como</w:t>
+      </w:r>
+      <w:r>
+        <w:rPr>
+          <w:rFonts w:ascii="Times New Roman" w:hAnsi="Times New Roman" w:cs="Times New Roman"/>
+          <w:sz w:val="24"/>
+          <w:szCs w:val="24"/>
+        </w:rPr>
+        <w:t xml:space="preserve"> queremos apenas a luz em torno da esfera, para o cubo e a pirâmide a direção da luz vai continuar a ser de frente, o que significa que o vetor da luz será (0.0, 0.0, 1.0) (linhas 579 – 580 e 684-685). Para a esfera como queremos que o valor mude passamos o cosseno do </w:t>
       </w:r>
       <w:proofErr w:type="spellStart"/>
       <w:r>
@@ -5548,17 +5331,6 @@
     </w:p>
     <w:p>
       <w:pPr>
-        <w:rPr>
-          <w:rFonts w:ascii="Times New Roman" w:hAnsi="Times New Roman" w:cs="Times New Roman"/>
-          <w:b/>
-          <w:bCs/>
-          <w:sz w:val="40"/>
-          <w:szCs w:val="40"/>
-        </w:rPr>
-      </w:pPr>
-    </w:p>
-    <w:p>
-      <w:pPr>
         <w:jc w:val="both"/>
         <w:rPr>
           <w:rFonts w:ascii="Times New Roman" w:hAnsi="Times New Roman" w:cs="Times New Roman"/>
@@ -5576,6 +5348,7 @@
           <w:sz w:val="36"/>
           <w:szCs w:val="36"/>
         </w:rPr>
+        <w:lastRenderedPageBreak/>
         <w:t>Considere os objetos adicionados no Exercício 1. Considere que a pirâmide é um sol, e que, portanto, permanece imóvel. O cubo é um planeta, que deve orbitar em torno do sol, e a espera é a lua do planeta. Implemente estes movimentos para o cubo e o planeta.</w:t>
       </w:r>
     </w:p>
@@ -5945,16 +5718,6 @@
     </w:p>
     <w:p>
       <w:pPr>
-        <w:ind w:firstLine="708"/>
-        <w:rPr>
-          <w:rFonts w:ascii="Times New Roman" w:hAnsi="Times New Roman" w:cs="Times New Roman"/>
-          <w:sz w:val="24"/>
-          <w:szCs w:val="24"/>
-        </w:rPr>
-      </w:pPr>
-    </w:p>
-    <w:p>
-      <w:pPr>
         <w:rPr>
           <w:rFonts w:ascii="Times New Roman" w:hAnsi="Times New Roman" w:cs="Times New Roman"/>
           <w:b/>
@@ -5974,7 +5737,9 @@
           <w:szCs w:val="36"/>
         </w:rPr>
       </w:pPr>
-      <w:r>
+    </w:p>
+    <w:p>
+      <w:pPr>
         <w:rPr>
           <w:rFonts w:ascii="Times New Roman" w:hAnsi="Times New Roman" w:cs="Times New Roman"/>
           <w:b/>
@@ -5982,11 +5747,8 @@
           <w:sz w:val="36"/>
           <w:szCs w:val="36"/>
         </w:rPr>
-        <w:t>4. Novos modelos de objetos</w:t>
-      </w:r>
-    </w:p>
-    <w:p>
-      <w:pPr>
+      </w:pPr>
+      <w:r>
         <w:rPr>
           <w:rFonts w:ascii="Times New Roman" w:hAnsi="Times New Roman" w:cs="Times New Roman"/>
           <w:b/>
@@ -5994,8 +5756,12 @@
           <w:sz w:val="36"/>
           <w:szCs w:val="36"/>
         </w:rPr>
-      </w:pPr>
-      <w:r>
+        <w:lastRenderedPageBreak/>
+        <w:t>4. Novos modelos de objetos</w:t>
+      </w:r>
+    </w:p>
+    <w:p>
+      <w:pPr>
         <w:rPr>
           <w:rFonts w:ascii="Times New Roman" w:hAnsi="Times New Roman" w:cs="Times New Roman"/>
           <w:b/>
@@ -6003,9 +5769,7 @@
           <w:sz w:val="36"/>
           <w:szCs w:val="36"/>
         </w:rPr>
-        <w:t xml:space="preserve">No Blender modifiquem e simplifiquem significativamente o modelo da estátua ou do arco e gerem o modelo em </w:t>
-      </w:r>
-      <w:proofErr w:type="gramStart"/>
+      </w:pPr>
       <w:r>
         <w:rPr>
           <w:rFonts w:ascii="Times New Roman" w:hAnsi="Times New Roman" w:cs="Times New Roman"/>
@@ -6014,9 +5778,8 @@
           <w:sz w:val="36"/>
           <w:szCs w:val="36"/>
         </w:rPr>
-        <w:t>formato .JSON</w:t>
-      </w:r>
-      <w:proofErr w:type="gramEnd"/>
+        <w:t>No Blender modifiquem e simplifiquem significativamente o modelo da estátua ou do arco e gerem o modelo em formato .JSON</w:t>
+      </w:r>
     </w:p>
     <w:p>
       <w:pPr>

</xml_diff>